<commit_message>
cuestionario 37 - comn mas rerspuestas -draft
</commit_message>
<xml_diff>
--- a/cuestionarios/Cuestionario clase 37.docx
+++ b/cuestionarios/Cuestionario clase 37.docx
@@ -80,6 +80,40 @@
               </w:drawing>
             </w:r>
           </w:p>
+          <w:p>
+            <w:pPr>
+              <w:spacing w:after="0" w:line="240" w:lineRule="auto"/>
+              <w:jc w:val="center"/>
+              <w:rPr>
+                <w:b/>
+                <w:bCs/>
+              </w:rPr>
+            </w:pPr>
+            <w:r>
+              <w:rPr>
+                <w:b/>
+                <w:bCs/>
+              </w:rPr>
+              <w:t>Reduce el overffiting</w:t>
+            </w:r>
+          </w:p>
+          <w:p>
+            <w:pPr>
+              <w:spacing w:after="0" w:line="240" w:lineRule="auto"/>
+              <w:jc w:val="center"/>
+              <w:rPr>
+                <w:b/>
+                <w:bCs/>
+              </w:rPr>
+            </w:pPr>
+            <w:r>
+              <w:rPr>
+                <w:b/>
+                <w:bCs/>
+              </w:rPr>
+              <w:t>Paralelizar</w:t>
+            </w:r>
+          </w:p>
         </w:tc>
         <w:tc>
           <w:tcPr>
@@ -142,6 +176,21 @@
                 <w:rFonts w:ascii="Calibri" w:eastAsia="Calibri" w:hAnsi="Calibri" w:cs="Arial"/>
               </w:rPr>
             </w:pPr>
+            <w:r>
+              <w:rPr>
+                <w:rFonts w:ascii="Calibri" w:eastAsia="Calibri" w:hAnsi="Calibri" w:cs="Arial"/>
+              </w:rPr>
+              <w:t>bien</w:t>
+            </w:r>
+          </w:p>
+          <w:p>
+            <w:pPr>
+              <w:spacing w:after="0" w:line="240" w:lineRule="auto"/>
+              <w:jc w:val="center"/>
+              <w:rPr>
+                <w:rFonts w:ascii="Calibri" w:eastAsia="Calibri" w:hAnsi="Calibri" w:cs="Arial"/>
+              </w:rPr>
+            </w:pPr>
           </w:p>
         </w:tc>
       </w:tr>
@@ -202,6 +251,21 @@
               </w:drawing>
             </w:r>
           </w:p>
+          <w:p>
+            <w:pPr>
+              <w:spacing w:after="0" w:line="240" w:lineRule="auto"/>
+              <w:jc w:val="center"/>
+              <w:rPr>
+                <w:rFonts w:ascii="Calibri" w:eastAsia="Calibri" w:hAnsi="Calibri" w:cs="Arial"/>
+              </w:rPr>
+            </w:pPr>
+            <w:r>
+              <w:rPr>
+                <w:rFonts w:ascii="Calibri" w:eastAsia="Calibri" w:hAnsi="Calibri" w:cs="Arial"/>
+              </w:rPr>
+              <w:t>Ninguna…</w:t>
+            </w:r>
+          </w:p>
         </w:tc>
         <w:tc>
           <w:tcPr>
@@ -256,6 +320,21 @@
               </w:drawing>
             </w:r>
           </w:p>
+          <w:p>
+            <w:pPr>
+              <w:spacing w:after="0" w:line="240" w:lineRule="auto"/>
+              <w:jc w:val="center"/>
+              <w:rPr>
+                <w:rFonts w:ascii="Calibri" w:eastAsia="Calibri" w:hAnsi="Calibri" w:cs="Arial"/>
+              </w:rPr>
+            </w:pPr>
+            <w:r>
+              <w:rPr>
+                <w:rFonts w:ascii="Calibri" w:eastAsia="Calibri" w:hAnsi="Calibri" w:cs="Arial"/>
+              </w:rPr>
+              <w:t>bien</w:t>
+            </w:r>
+          </w:p>
         </w:tc>
       </w:tr>
       <w:tr>
@@ -437,6 +516,57 @@
               </w:drawing>
             </w:r>
           </w:p>
+          <w:p>
+            <w:pPr>
+              <w:spacing w:after="0" w:line="240" w:lineRule="auto"/>
+              <w:jc w:val="center"/>
+              <w:rPr>
+                <w:rFonts w:ascii="Calibri" w:eastAsia="Calibri" w:hAnsi="Calibri" w:cs="Arial"/>
+              </w:rPr>
+            </w:pPr>
+            <w:r>
+              <w:rPr>
+                <w:rFonts w:ascii="Calibri" w:eastAsia="Calibri" w:hAnsi="Calibri" w:cs="Arial"/>
+              </w:rPr>
+              <w:t xml:space="preserve">2 </w:t>
+            </w:r>
+            <w:r>
+              <w:rPr>
+                <w:rFonts w:ascii="Calibri" w:eastAsia="Calibri" w:hAnsi="Calibri" w:cs="Arial"/>
+              </w:rPr>
+              <w:t>Mas ram</w:t>
+            </w:r>
+          </w:p>
+          <w:p>
+            <w:pPr>
+              <w:spacing w:after="0" w:line="240" w:lineRule="auto"/>
+              <w:jc w:val="center"/>
+              <w:rPr>
+                <w:rFonts w:ascii="Calibri" w:eastAsia="Calibri" w:hAnsi="Calibri" w:cs="Arial"/>
+              </w:rPr>
+            </w:pPr>
+            <w:r>
+              <w:rPr>
+                <w:rFonts w:ascii="Calibri" w:eastAsia="Calibri" w:hAnsi="Calibri" w:cs="Arial"/>
+              </w:rPr>
+              <w:t>3 Mejores metricas</w:t>
+            </w:r>
+          </w:p>
+          <w:p>
+            <w:pPr>
+              <w:spacing w:after="0" w:line="240" w:lineRule="auto"/>
+              <w:jc w:val="center"/>
+              <w:rPr>
+                <w:rFonts w:ascii="Calibri" w:eastAsia="Calibri" w:hAnsi="Calibri" w:cs="Arial"/>
+              </w:rPr>
+            </w:pPr>
+            <w:r>
+              <w:rPr>
+                <w:rFonts w:ascii="Calibri" w:eastAsia="Calibri" w:hAnsi="Calibri" w:cs="Arial"/>
+              </w:rPr>
+              <w:t>4?</w:t>
+            </w:r>
+          </w:p>
         </w:tc>
         <w:tc>
           <w:tcPr>
@@ -489,6 +619,21 @@
                   </a:graphic>
                 </wp:inline>
               </w:drawing>
+            </w:r>
+          </w:p>
+          <w:p>
+            <w:pPr>
+              <w:spacing w:after="0" w:line="240" w:lineRule="auto"/>
+              <w:jc w:val="center"/>
+              <w:rPr>
+                <w:rFonts w:ascii="Calibri" w:eastAsia="Calibri" w:hAnsi="Calibri" w:cs="Arial"/>
+              </w:rPr>
+            </w:pPr>
+            <w:r>
+              <w:rPr>
+                <w:rFonts w:ascii="Calibri" w:eastAsia="Calibri" w:hAnsi="Calibri" w:cs="Arial"/>
+              </w:rPr>
+              <w:t>La primera</w:t>
             </w:r>
           </w:p>
         </w:tc>

</xml_diff>

<commit_message>
cuestionario 37 . con errores
</commit_message>
<xml_diff>
--- a/cuestionarios/Cuestionario clase 37.docx
+++ b/cuestionarios/Cuestionario clase 37.docx
@@ -22,13 +22,13 @@
         <w:tblLook w:val="04A0" w:firstRow="1" w:lastRow="0" w:firstColumn="1" w:lastColumn="0" w:noHBand="0" w:noVBand="1"/>
       </w:tblPr>
       <w:tblGrid>
-        <w:gridCol w:w="5760"/>
-        <w:gridCol w:w="4770"/>
+        <w:gridCol w:w="5400"/>
+        <w:gridCol w:w="5130"/>
       </w:tblGrid>
       <w:tr>
         <w:tc>
           <w:tcPr>
-            <w:tcW w:w="5760" w:type="dxa"/>
+            <w:tcW w:w="5400" w:type="dxa"/>
           </w:tcPr>
           <w:p>
             <w:pPr>
@@ -44,9 +44,9 @@
                 <w:noProof/>
               </w:rPr>
               <w:drawing>
-                <wp:inline distT="0" distB="0" distL="0" distR="0" wp14:anchorId="6EB254F6" wp14:editId="4A7246E5">
-                  <wp:extent cx="3520440" cy="1652905"/>
-                  <wp:effectExtent l="0" t="0" r="3810" b="4445"/>
+                <wp:inline distT="0" distB="0" distL="0" distR="0" wp14:anchorId="6BE56600" wp14:editId="6C0D2105">
+                  <wp:extent cx="2971800" cy="1401742"/>
+                  <wp:effectExtent l="0" t="0" r="0" b="8255"/>
                   <wp:docPr id="1" name="Picture 1"/>
                   <wp:cNvGraphicFramePr>
                     <a:graphicFrameLocks xmlns:a="http://schemas.openxmlformats.org/drawingml/2006/main" noChangeAspect="1"/>
@@ -67,7 +67,7 @@
                         <pic:spPr>
                           <a:xfrm>
                             <a:off x="0" y="0"/>
-                            <a:ext cx="3520440" cy="1652905"/>
+                            <a:ext cx="2976614" cy="1404012"/>
                           </a:xfrm>
                           <a:prstGeom prst="rect">
                             <a:avLst/>
@@ -80,44 +80,10 @@
               </w:drawing>
             </w:r>
           </w:p>
-          <w:p>
-            <w:pPr>
-              <w:spacing w:after="0" w:line="240" w:lineRule="auto"/>
-              <w:jc w:val="center"/>
-              <w:rPr>
-                <w:b/>
-                <w:bCs/>
-              </w:rPr>
-            </w:pPr>
-            <w:r>
-              <w:rPr>
-                <w:b/>
-                <w:bCs/>
-              </w:rPr>
-              <w:t>Reduce el overffiting</w:t>
-            </w:r>
-          </w:p>
-          <w:p>
-            <w:pPr>
-              <w:spacing w:after="0" w:line="240" w:lineRule="auto"/>
-              <w:jc w:val="center"/>
-              <w:rPr>
-                <w:b/>
-                <w:bCs/>
-              </w:rPr>
-            </w:pPr>
-            <w:r>
-              <w:rPr>
-                <w:b/>
-                <w:bCs/>
-              </w:rPr>
-              <w:t>Paralelizar</w:t>
-            </w:r>
-          </w:p>
         </w:tc>
         <w:tc>
           <w:tcPr>
-            <w:tcW w:w="4770" w:type="dxa"/>
+            <w:tcW w:w="5130" w:type="dxa"/>
           </w:tcPr>
           <w:p>
             <w:pPr>
@@ -132,10 +98,10 @@
                 <w:noProof/>
               </w:rPr>
               <w:drawing>
-                <wp:inline distT="0" distB="0" distL="0" distR="0" wp14:anchorId="646BBD74" wp14:editId="144FFF35">
-                  <wp:extent cx="2891790" cy="1931670"/>
-                  <wp:effectExtent l="0" t="0" r="3810" b="0"/>
-                  <wp:docPr id="11" name="Picture 11"/>
+                <wp:inline distT="0" distB="0" distL="0" distR="0" wp14:anchorId="71C36DF1" wp14:editId="715DA0CC">
+                  <wp:extent cx="2891790" cy="1916430"/>
+                  <wp:effectExtent l="0" t="0" r="3810" b="7620"/>
+                  <wp:docPr id="2" name="Picture 2"/>
                   <wp:cNvGraphicFramePr>
                     <a:graphicFrameLocks xmlns:a="http://schemas.openxmlformats.org/drawingml/2006/main" noChangeAspect="1"/>
                   </wp:cNvGraphicFramePr>
@@ -155,7 +121,7 @@
                         <pic:spPr>
                           <a:xfrm>
                             <a:off x="0" y="0"/>
-                            <a:ext cx="2891790" cy="1931670"/>
+                            <a:ext cx="2891790" cy="1916430"/>
                           </a:xfrm>
                           <a:prstGeom prst="rect">
                             <a:avLst/>
@@ -168,30 +134,6 @@
               </w:drawing>
             </w:r>
           </w:p>
-          <w:p>
-            <w:pPr>
-              <w:spacing w:after="0" w:line="240" w:lineRule="auto"/>
-              <w:jc w:val="center"/>
-              <w:rPr>
-                <w:rFonts w:ascii="Calibri" w:eastAsia="Calibri" w:hAnsi="Calibri" w:cs="Arial"/>
-              </w:rPr>
-            </w:pPr>
-            <w:r>
-              <w:rPr>
-                <w:rFonts w:ascii="Calibri" w:eastAsia="Calibri" w:hAnsi="Calibri" w:cs="Arial"/>
-              </w:rPr>
-              <w:t>bien</w:t>
-            </w:r>
-          </w:p>
-          <w:p>
-            <w:pPr>
-              <w:spacing w:after="0" w:line="240" w:lineRule="auto"/>
-              <w:jc w:val="center"/>
-              <w:rPr>
-                <w:rFonts w:ascii="Calibri" w:eastAsia="Calibri" w:hAnsi="Calibri" w:cs="Arial"/>
-              </w:rPr>
-            </w:pPr>
-          </w:p>
         </w:tc>
       </w:tr>
       <w:tr>
@@ -200,7 +142,7 @@
         </w:trPr>
         <w:tc>
           <w:tcPr>
-            <w:tcW w:w="5760" w:type="dxa"/>
+            <w:tcW w:w="5400" w:type="dxa"/>
           </w:tcPr>
           <w:p>
             <w:pPr>
@@ -215,10 +157,10 @@
                 <w:noProof/>
               </w:rPr>
               <w:drawing>
-                <wp:inline distT="0" distB="0" distL="0" distR="0" wp14:anchorId="34B62FBF" wp14:editId="4C52717A">
-                  <wp:extent cx="3520440" cy="2270125"/>
-                  <wp:effectExtent l="0" t="0" r="3810" b="0"/>
-                  <wp:docPr id="12" name="Picture 12"/>
+                <wp:inline distT="0" distB="0" distL="0" distR="0" wp14:anchorId="322CC65D" wp14:editId="34ABB2B4">
+                  <wp:extent cx="2978177" cy="1771650"/>
+                  <wp:effectExtent l="0" t="0" r="0" b="0"/>
+                  <wp:docPr id="3" name="Picture 3"/>
                   <wp:cNvGraphicFramePr>
                     <a:graphicFrameLocks xmlns:a="http://schemas.openxmlformats.org/drawingml/2006/main" noChangeAspect="1"/>
                   </wp:cNvGraphicFramePr>
@@ -238,7 +180,7 @@
                         <pic:spPr>
                           <a:xfrm>
                             <a:off x="0" y="0"/>
-                            <a:ext cx="3520440" cy="2270125"/>
+                            <a:ext cx="2979188" cy="1772251"/>
                           </a:xfrm>
                           <a:prstGeom prst="rect">
                             <a:avLst/>
@@ -259,17 +201,11 @@
                 <w:rFonts w:ascii="Calibri" w:eastAsia="Calibri" w:hAnsi="Calibri" w:cs="Arial"/>
               </w:rPr>
             </w:pPr>
-            <w:r>
-              <w:rPr>
-                <w:rFonts w:ascii="Calibri" w:eastAsia="Calibri" w:hAnsi="Calibri" w:cs="Arial"/>
-              </w:rPr>
-              <w:t>Ninguna…</w:t>
-            </w:r>
           </w:p>
         </w:tc>
         <w:tc>
           <w:tcPr>
-            <w:tcW w:w="4770" w:type="dxa"/>
+            <w:tcW w:w="5130" w:type="dxa"/>
           </w:tcPr>
           <w:p>
             <w:pPr>
@@ -284,10 +220,10 @@
                 <w:noProof/>
               </w:rPr>
               <w:drawing>
-                <wp:inline distT="0" distB="0" distL="0" distR="0" wp14:anchorId="1D08686C" wp14:editId="669AB101">
-                  <wp:extent cx="2891790" cy="1701800"/>
-                  <wp:effectExtent l="0" t="0" r="3810" b="0"/>
-                  <wp:docPr id="14" name="Picture 14"/>
+                <wp:inline distT="0" distB="0" distL="0" distR="0" wp14:anchorId="149E03A3" wp14:editId="0CFE4807">
+                  <wp:extent cx="2891790" cy="1725295"/>
+                  <wp:effectExtent l="0" t="0" r="3810" b="8255"/>
+                  <wp:docPr id="4" name="Picture 4"/>
                   <wp:cNvGraphicFramePr>
                     <a:graphicFrameLocks xmlns:a="http://schemas.openxmlformats.org/drawingml/2006/main" noChangeAspect="1"/>
                   </wp:cNvGraphicFramePr>
@@ -307,7 +243,7 @@
                         <pic:spPr>
                           <a:xfrm>
                             <a:off x="0" y="0"/>
-                            <a:ext cx="2891790" cy="1701800"/>
+                            <a:ext cx="2891790" cy="1725295"/>
                           </a:xfrm>
                           <a:prstGeom prst="rect">
                             <a:avLst/>
@@ -320,27 +256,12 @@
               </w:drawing>
             </w:r>
           </w:p>
-          <w:p>
-            <w:pPr>
-              <w:spacing w:after="0" w:line="240" w:lineRule="auto"/>
-              <w:jc w:val="center"/>
-              <w:rPr>
-                <w:rFonts w:ascii="Calibri" w:eastAsia="Calibri" w:hAnsi="Calibri" w:cs="Arial"/>
-              </w:rPr>
-            </w:pPr>
-            <w:r>
-              <w:rPr>
-                <w:rFonts w:ascii="Calibri" w:eastAsia="Calibri" w:hAnsi="Calibri" w:cs="Arial"/>
-              </w:rPr>
-              <w:t>bien</w:t>
-            </w:r>
-          </w:p>
         </w:tc>
       </w:tr>
       <w:tr>
         <w:tc>
           <w:tcPr>
-            <w:tcW w:w="5760" w:type="dxa"/>
+            <w:tcW w:w="5400" w:type="dxa"/>
           </w:tcPr>
           <w:p>
             <w:pPr>
@@ -355,10 +276,10 @@
                 <w:noProof/>
               </w:rPr>
               <w:drawing>
-                <wp:inline distT="0" distB="0" distL="0" distR="0" wp14:anchorId="38B39730" wp14:editId="5CBBD916">
-                  <wp:extent cx="3520440" cy="1569720"/>
-                  <wp:effectExtent l="0" t="0" r="3810" b="0"/>
-                  <wp:docPr id="5" name="Picture 5"/>
+                <wp:inline distT="0" distB="0" distL="0" distR="0" wp14:anchorId="27BE0350" wp14:editId="6D1835FB">
+                  <wp:extent cx="3195637" cy="1347655"/>
+                  <wp:effectExtent l="0" t="0" r="5080" b="5080"/>
+                  <wp:docPr id="6" name="Picture 6"/>
                   <wp:cNvGraphicFramePr>
                     <a:graphicFrameLocks xmlns:a="http://schemas.openxmlformats.org/drawingml/2006/main" noChangeAspect="1"/>
                   </wp:cNvGraphicFramePr>
@@ -378,7 +299,7 @@
                         <pic:spPr>
                           <a:xfrm>
                             <a:off x="0" y="0"/>
-                            <a:ext cx="3520440" cy="1569720"/>
+                            <a:ext cx="3204153" cy="1351246"/>
                           </a:xfrm>
                           <a:prstGeom prst="rect">
                             <a:avLst/>
@@ -391,25 +312,10 @@
               </w:drawing>
             </w:r>
           </w:p>
-          <w:p>
-            <w:pPr>
-              <w:spacing w:after="0" w:line="240" w:lineRule="auto"/>
-              <w:jc w:val="center"/>
-              <w:rPr>
-                <w:rFonts w:ascii="Calibri" w:eastAsia="Calibri" w:hAnsi="Calibri" w:cs="Arial"/>
-              </w:rPr>
-            </w:pPr>
-            <w:r>
-              <w:rPr>
-                <w:rFonts w:ascii="Calibri" w:eastAsia="Calibri" w:hAnsi="Calibri" w:cs="Arial"/>
-              </w:rPr>
-              <w:t>Verdadero ??</w:t>
-            </w:r>
-          </w:p>
         </w:tc>
         <w:tc>
           <w:tcPr>
-            <w:tcW w:w="4770" w:type="dxa"/>
+            <w:tcW w:w="5130" w:type="dxa"/>
           </w:tcPr>
           <w:p>
             <w:pPr>
@@ -424,10 +330,10 @@
                 <w:noProof/>
               </w:rPr>
               <w:drawing>
-                <wp:inline distT="0" distB="0" distL="0" distR="0" wp14:anchorId="626C9A97" wp14:editId="7B736ECA">
-                  <wp:extent cx="2891790" cy="1809750"/>
+                <wp:inline distT="0" distB="0" distL="0" distR="0" wp14:anchorId="1A3DBC5B" wp14:editId="4D6FA635">
+                  <wp:extent cx="2891790" cy="1931035"/>
                   <wp:effectExtent l="0" t="0" r="3810" b="0"/>
-                  <wp:docPr id="15" name="Picture 15"/>
+                  <wp:docPr id="13" name="Picture 13"/>
                   <wp:cNvGraphicFramePr>
                     <a:graphicFrameLocks xmlns:a="http://schemas.openxmlformats.org/drawingml/2006/main" noChangeAspect="1"/>
                   </wp:cNvGraphicFramePr>
@@ -447,7 +353,7 @@
                         <pic:spPr>
                           <a:xfrm>
                             <a:off x="0" y="0"/>
-                            <a:ext cx="2891790" cy="1809750"/>
+                            <a:ext cx="2891790" cy="1931035"/>
                           </a:xfrm>
                           <a:prstGeom prst="rect">
                             <a:avLst/>
@@ -465,7 +371,7 @@
       <w:tr>
         <w:tc>
           <w:tcPr>
-            <w:tcW w:w="5760" w:type="dxa"/>
+            <w:tcW w:w="5400" w:type="dxa"/>
           </w:tcPr>
           <w:p>
             <w:pPr>
@@ -480,10 +386,10 @@
                 <w:noProof/>
               </w:rPr>
               <w:drawing>
-                <wp:inline distT="0" distB="0" distL="0" distR="0" wp14:anchorId="7480F4D8" wp14:editId="123DF44A">
-                  <wp:extent cx="3520440" cy="2766060"/>
+                <wp:inline distT="0" distB="0" distL="0" distR="0" wp14:anchorId="2F642ECC" wp14:editId="316416DC">
+                  <wp:extent cx="3291840" cy="2743835"/>
                   <wp:effectExtent l="0" t="0" r="3810" b="0"/>
-                  <wp:docPr id="7" name="Picture 7"/>
+                  <wp:docPr id="16" name="Picture 16"/>
                   <wp:cNvGraphicFramePr>
                     <a:graphicFrameLocks xmlns:a="http://schemas.openxmlformats.org/drawingml/2006/main" noChangeAspect="1"/>
                   </wp:cNvGraphicFramePr>
@@ -503,7 +409,7 @@
                         <pic:spPr>
                           <a:xfrm>
                             <a:off x="0" y="0"/>
-                            <a:ext cx="3520440" cy="2766060"/>
+                            <a:ext cx="3291840" cy="2743835"/>
                           </a:xfrm>
                           <a:prstGeom prst="rect">
                             <a:avLst/>
@@ -516,61 +422,10 @@
               </w:drawing>
             </w:r>
           </w:p>
-          <w:p>
-            <w:pPr>
-              <w:spacing w:after="0" w:line="240" w:lineRule="auto"/>
-              <w:jc w:val="center"/>
-              <w:rPr>
-                <w:rFonts w:ascii="Calibri" w:eastAsia="Calibri" w:hAnsi="Calibri" w:cs="Arial"/>
-              </w:rPr>
-            </w:pPr>
-            <w:r>
-              <w:rPr>
-                <w:rFonts w:ascii="Calibri" w:eastAsia="Calibri" w:hAnsi="Calibri" w:cs="Arial"/>
-              </w:rPr>
-              <w:t xml:space="preserve">2 </w:t>
-            </w:r>
-            <w:r>
-              <w:rPr>
-                <w:rFonts w:ascii="Calibri" w:eastAsia="Calibri" w:hAnsi="Calibri" w:cs="Arial"/>
-              </w:rPr>
-              <w:t>Mas ram</w:t>
-            </w:r>
-          </w:p>
-          <w:p>
-            <w:pPr>
-              <w:spacing w:after="0" w:line="240" w:lineRule="auto"/>
-              <w:jc w:val="center"/>
-              <w:rPr>
-                <w:rFonts w:ascii="Calibri" w:eastAsia="Calibri" w:hAnsi="Calibri" w:cs="Arial"/>
-              </w:rPr>
-            </w:pPr>
-            <w:r>
-              <w:rPr>
-                <w:rFonts w:ascii="Calibri" w:eastAsia="Calibri" w:hAnsi="Calibri" w:cs="Arial"/>
-              </w:rPr>
-              <w:t>3 Mejores metricas</w:t>
-            </w:r>
-          </w:p>
-          <w:p>
-            <w:pPr>
-              <w:spacing w:after="0" w:line="240" w:lineRule="auto"/>
-              <w:jc w:val="center"/>
-              <w:rPr>
-                <w:rFonts w:ascii="Calibri" w:eastAsia="Calibri" w:hAnsi="Calibri" w:cs="Arial"/>
-              </w:rPr>
-            </w:pPr>
-            <w:r>
-              <w:rPr>
-                <w:rFonts w:ascii="Calibri" w:eastAsia="Calibri" w:hAnsi="Calibri" w:cs="Arial"/>
-              </w:rPr>
-              <w:t>4?</w:t>
-            </w:r>
-          </w:p>
         </w:tc>
         <w:tc>
           <w:tcPr>
-            <w:tcW w:w="4770" w:type="dxa"/>
+            <w:tcW w:w="5130" w:type="dxa"/>
           </w:tcPr>
           <w:p>
             <w:pPr>
@@ -585,10 +440,10 @@
                 <w:noProof/>
               </w:rPr>
               <w:drawing>
-                <wp:inline distT="0" distB="0" distL="0" distR="0" wp14:anchorId="12340C87" wp14:editId="71D161E5">
-                  <wp:extent cx="2891790" cy="1812925"/>
+                <wp:inline distT="0" distB="0" distL="0" distR="0" wp14:anchorId="7BFDB4E0" wp14:editId="4F10FFC4">
+                  <wp:extent cx="3120390" cy="2134235"/>
                   <wp:effectExtent l="0" t="0" r="3810" b="0"/>
-                  <wp:docPr id="8" name="Picture 8"/>
+                  <wp:docPr id="17" name="Picture 17"/>
                   <wp:cNvGraphicFramePr>
                     <a:graphicFrameLocks xmlns:a="http://schemas.openxmlformats.org/drawingml/2006/main" noChangeAspect="1"/>
                   </wp:cNvGraphicFramePr>
@@ -608,7 +463,7 @@
                         <pic:spPr>
                           <a:xfrm>
                             <a:off x="0" y="0"/>
-                            <a:ext cx="2891790" cy="1812925"/>
+                            <a:ext cx="3120390" cy="2134235"/>
                           </a:xfrm>
                           <a:prstGeom prst="rect">
                             <a:avLst/>
@@ -621,27 +476,12 @@
               </w:drawing>
             </w:r>
           </w:p>
-          <w:p>
-            <w:pPr>
-              <w:spacing w:after="0" w:line="240" w:lineRule="auto"/>
-              <w:jc w:val="center"/>
-              <w:rPr>
-                <w:rFonts w:ascii="Calibri" w:eastAsia="Calibri" w:hAnsi="Calibri" w:cs="Arial"/>
-              </w:rPr>
-            </w:pPr>
-            <w:r>
-              <w:rPr>
-                <w:rFonts w:ascii="Calibri" w:eastAsia="Calibri" w:hAnsi="Calibri" w:cs="Arial"/>
-              </w:rPr>
-              <w:t>La primera</w:t>
-            </w:r>
-          </w:p>
         </w:tc>
       </w:tr>
       <w:tr>
         <w:tc>
           <w:tcPr>
-            <w:tcW w:w="5760" w:type="dxa"/>
+            <w:tcW w:w="5400" w:type="dxa"/>
           </w:tcPr>
           <w:p>
             <w:pPr>
@@ -657,10 +497,10 @@
               </w:rPr>
               <w:lastRenderedPageBreak/>
               <w:drawing>
-                <wp:inline distT="0" distB="0" distL="0" distR="0" wp14:anchorId="5361E09E" wp14:editId="6CF2E4B0">
-                  <wp:extent cx="3520440" cy="2258695"/>
-                  <wp:effectExtent l="0" t="0" r="3810" b="8255"/>
-                  <wp:docPr id="9" name="Picture 9"/>
+                <wp:inline distT="0" distB="0" distL="0" distR="0" wp14:anchorId="7539261C" wp14:editId="2C780698">
+                  <wp:extent cx="3291840" cy="2119630"/>
+                  <wp:effectExtent l="0" t="0" r="3810" b="0"/>
+                  <wp:docPr id="18" name="Picture 18"/>
                   <wp:cNvGraphicFramePr>
                     <a:graphicFrameLocks xmlns:a="http://schemas.openxmlformats.org/drawingml/2006/main" noChangeAspect="1"/>
                   </wp:cNvGraphicFramePr>
@@ -680,7 +520,7 @@
                         <pic:spPr>
                           <a:xfrm>
                             <a:off x="0" y="0"/>
-                            <a:ext cx="3520440" cy="2258695"/>
+                            <a:ext cx="3291840" cy="2119630"/>
                           </a:xfrm>
                           <a:prstGeom prst="rect">
                             <a:avLst/>
@@ -696,7 +536,7 @@
         </w:tc>
         <w:tc>
           <w:tcPr>
-            <w:tcW w:w="4770" w:type="dxa"/>
+            <w:tcW w:w="5130" w:type="dxa"/>
           </w:tcPr>
           <w:p>
             <w:pPr>
@@ -711,10 +551,10 @@
                 <w:noProof/>
               </w:rPr>
               <w:drawing>
-                <wp:inline distT="0" distB="0" distL="0" distR="0" wp14:anchorId="502937A6" wp14:editId="5848A961">
-                  <wp:extent cx="2891790" cy="1853565"/>
-                  <wp:effectExtent l="0" t="0" r="3810" b="0"/>
-                  <wp:docPr id="10" name="Picture 10"/>
+                <wp:inline distT="0" distB="0" distL="0" distR="0" wp14:anchorId="589406AC" wp14:editId="41D0D092">
+                  <wp:extent cx="3120390" cy="2029460"/>
+                  <wp:effectExtent l="0" t="0" r="3810" b="8890"/>
+                  <wp:docPr id="19" name="Picture 19"/>
                   <wp:cNvGraphicFramePr>
                     <a:graphicFrameLocks xmlns:a="http://schemas.openxmlformats.org/drawingml/2006/main" noChangeAspect="1"/>
                   </wp:cNvGraphicFramePr>
@@ -734,7 +574,7 @@
                         <pic:spPr>
                           <a:xfrm>
                             <a:off x="0" y="0"/>
-                            <a:ext cx="2891790" cy="1853565"/>
+                            <a:ext cx="3120390" cy="2029460"/>
                           </a:xfrm>
                           <a:prstGeom prst="rect">
                             <a:avLst/>
@@ -752,7 +592,7 @@
       <w:tr>
         <w:tc>
           <w:tcPr>
-            <w:tcW w:w="5760" w:type="dxa"/>
+            <w:tcW w:w="5400" w:type="dxa"/>
           </w:tcPr>
           <w:p>
             <w:pPr>
@@ -766,7 +606,7 @@
         </w:tc>
         <w:tc>
           <w:tcPr>
-            <w:tcW w:w="4770" w:type="dxa"/>
+            <w:tcW w:w="5130" w:type="dxa"/>
           </w:tcPr>
           <w:p>
             <w:pPr>

</xml_diff>

<commit_message>
cuestionarios con las preguntas que faltaban completar
</commit_message>
<xml_diff>
--- a/cuestionarios/Cuestionario clase 37.docx
+++ b/cuestionarios/Cuestionario clase 37.docx
@@ -1,6 +1,6 @@
 
 <file path=word/document.xml><?xml version="1.0" encoding="utf-8"?>
-<w:document xmlns:wpc="http://schemas.microsoft.com/office/word/2010/wordprocessingCanvas" xmlns:cx="http://schemas.microsoft.com/office/drawing/2014/chartex" xmlns:cx1="http://schemas.microsoft.com/office/drawing/2015/9/8/chartex" xmlns:cx2="http://schemas.microsoft.com/office/drawing/2015/10/21/chartex" xmlns:cx3="http://schemas.microsoft.com/office/drawing/2016/5/9/chartex" xmlns:cx4="http://schemas.microsoft.com/office/drawing/2016/5/10/chartex" xmlns:cx5="http://schemas.microsoft.com/office/drawing/2016/5/11/chartex" xmlns:cx6="http://schemas.microsoft.com/office/drawing/2016/5/12/chartex" xmlns:cx7="http://schemas.microsoft.com/office/drawing/2016/5/13/chartex" xmlns:cx8="http://schemas.microsoft.com/office/drawing/2016/5/14/chartex" xmlns:mc="http://schemas.openxmlformats.org/markup-compatibility/2006" xmlns:aink="http://schemas.microsoft.com/office/drawing/2016/ink" xmlns:am3d="http://schemas.microsoft.com/office/drawing/2017/model3d" xmlns:o="urn:schemas-microsoft-com:office:office" xmlns:r="http://schemas.openxmlformats.org/officeDocument/2006/relationships" xmlns:m="http://schemas.openxmlformats.org/officeDocument/2006/math" xmlns:v="urn:schemas-microsoft-com:vml" xmlns:wp14="http://schemas.microsoft.com/office/word/2010/wordprocessingDrawing" xmlns:wp="http://schemas.openxmlformats.org/drawingml/2006/wordprocessingDrawing" xmlns:w10="urn:schemas-microsoft-com:office:word" xmlns:w="http://schemas.openxmlformats.org/wordprocessingml/2006/main" xmlns:w14="http://schemas.microsoft.com/office/word/2010/wordml" xmlns:w15="http://schemas.microsoft.com/office/word/2012/wordml" xmlns:w16cex="http://schemas.microsoft.com/office/word/2018/wordml/cex" xmlns:w16cid="http://schemas.microsoft.com/office/word/2016/wordml/cid" xmlns:w16="http://schemas.microsoft.com/office/word/2018/wordml" xmlns:w16sdtdh="http://schemas.microsoft.com/office/word/2020/wordml/sdtdatahash" xmlns:w16se="http://schemas.microsoft.com/office/word/2015/wordml/symex" xmlns:wpg="http://schemas.microsoft.com/office/word/2010/wordprocessingGroup" xmlns:wpi="http://schemas.microsoft.com/office/word/2010/wordprocessingInk" xmlns:wne="http://schemas.microsoft.com/office/word/2006/wordml" xmlns:wps="http://schemas.microsoft.com/office/word/2010/wordprocessingShape" mc:Ignorable="w14 w15 w16se w16cid w16 w16cex w16sdtdh wp14">
+<w:document xmlns:wpc="http://schemas.microsoft.com/office/word/2010/wordprocessingCanvas" xmlns:cx="http://schemas.microsoft.com/office/drawing/2014/chartex" xmlns:cx1="http://schemas.microsoft.com/office/drawing/2015/9/8/chartex" xmlns:cx2="http://schemas.microsoft.com/office/drawing/2015/10/21/chartex" xmlns:cx3="http://schemas.microsoft.com/office/drawing/2016/5/9/chartex" xmlns:cx4="http://schemas.microsoft.com/office/drawing/2016/5/10/chartex" xmlns:cx5="http://schemas.microsoft.com/office/drawing/2016/5/11/chartex" xmlns:cx6="http://schemas.microsoft.com/office/drawing/2016/5/12/chartex" xmlns:cx7="http://schemas.microsoft.com/office/drawing/2016/5/13/chartex" xmlns:cx8="http://schemas.microsoft.com/office/drawing/2016/5/14/chartex" xmlns:mc="http://schemas.openxmlformats.org/markup-compatibility/2006" xmlns:aink="http://schemas.microsoft.com/office/drawing/2016/ink" xmlns:am3d="http://schemas.microsoft.com/office/drawing/2017/model3d" xmlns:o="urn:schemas-microsoft-com:office:office" xmlns:oel="http://schemas.microsoft.com/office/2019/extlst" xmlns:r="http://schemas.openxmlformats.org/officeDocument/2006/relationships" xmlns:m="http://schemas.openxmlformats.org/officeDocument/2006/math" xmlns:v="urn:schemas-microsoft-com:vml" xmlns:wp14="http://schemas.microsoft.com/office/word/2010/wordprocessingDrawing" xmlns:wp="http://schemas.openxmlformats.org/drawingml/2006/wordprocessingDrawing" xmlns:w10="urn:schemas-microsoft-com:office:word" xmlns:w="http://schemas.openxmlformats.org/wordprocessingml/2006/main" xmlns:w14="http://schemas.microsoft.com/office/word/2010/wordml" xmlns:w15="http://schemas.microsoft.com/office/word/2012/wordml" xmlns:w16cex="http://schemas.microsoft.com/office/word/2018/wordml/cex" xmlns:w16cid="http://schemas.microsoft.com/office/word/2016/wordml/cid" xmlns:w16="http://schemas.microsoft.com/office/word/2018/wordml" xmlns:w16sdtdh="http://schemas.microsoft.com/office/word/2020/wordml/sdtdatahash" xmlns:w16se="http://schemas.microsoft.com/office/word/2015/wordml/symex" xmlns:wpg="http://schemas.microsoft.com/office/word/2010/wordprocessingGroup" xmlns:wpi="http://schemas.microsoft.com/office/word/2010/wordprocessingInk" xmlns:wne="http://schemas.microsoft.com/office/word/2006/wordml" xmlns:wps="http://schemas.microsoft.com/office/word/2010/wordprocessingShape" mc:Ignorable="w14 w15 w16se w16cid w16 w16cex w16sdtdh wp14">
   <w:body>
     <w:p>
       <w:pPr>
@@ -213,6 +213,7 @@
               <w:jc w:val="center"/>
               <w:rPr>
                 <w:rFonts w:ascii="Calibri" w:eastAsia="Calibri" w:hAnsi="Calibri" w:cs="Arial"/>
+                <w:lang w:val="es-419"/>
               </w:rPr>
             </w:pPr>
             <w:r>
@@ -220,9 +221,17 @@
                 <w:noProof/>
               </w:rPr>
               <w:drawing>
-                <wp:inline distT="0" distB="0" distL="0" distR="0" wp14:anchorId="149E03A3" wp14:editId="0CFE4807">
+                <wp:anchor distT="0" distB="0" distL="114300" distR="114300" simplePos="0" relativeHeight="251658240" behindDoc="0" locked="0" layoutInCell="1" allowOverlap="1" wp14:anchorId="149E03A3" wp14:editId="20561D96">
+                  <wp:simplePos x="0" y="0"/>
+                  <wp:positionH relativeFrom="column">
+                    <wp:posOffset>112395</wp:posOffset>
+                  </wp:positionH>
+                  <wp:positionV relativeFrom="paragraph">
+                    <wp:posOffset>0</wp:posOffset>
+                  </wp:positionV>
                   <wp:extent cx="2891790" cy="1725295"/>
                   <wp:effectExtent l="0" t="0" r="3810" b="8255"/>
+                  <wp:wrapTopAndBottom/>
                   <wp:docPr id="4" name="Picture 4"/>
                   <wp:cNvGraphicFramePr>
                     <a:graphicFrameLocks xmlns:a="http://schemas.openxmlformats.org/drawingml/2006/main" noChangeAspect="1"/>
@@ -235,7 +244,13 @@
                           <pic:cNvPicPr/>
                         </pic:nvPicPr>
                         <pic:blipFill>
-                          <a:blip r:embed="rId7"/>
+                          <a:blip r:embed="rId7">
+                            <a:extLst>
+                              <a:ext uri="{28A0092B-C50C-407E-A947-70E740481C1C}">
+                                <a14:useLocalDpi xmlns:a14="http://schemas.microsoft.com/office/drawing/2010/main" val="0"/>
+                              </a:ext>
+                            </a:extLst>
+                          </a:blip>
                           <a:stretch>
                             <a:fillRect/>
                           </a:stretch>
@@ -252,8 +267,22 @@
                       </pic:pic>
                     </a:graphicData>
                   </a:graphic>
-                </wp:inline>
+                </wp:anchor>
               </w:drawing>
+            </w:r>
+            <w:r>
+              <w:rPr>
+                <w:rFonts w:ascii="Calibri" w:eastAsia="Calibri" w:hAnsi="Calibri" w:cs="Arial"/>
+                <w:lang w:val="es-419"/>
+              </w:rPr>
+              <w:t>La primera (la cantidad e</w:t>
+            </w:r>
+            <w:r>
+              <w:rPr>
+                <w:rFonts w:ascii="Calibri" w:eastAsia="Calibri" w:hAnsi="Calibri" w:cs="Arial"/>
+                <w:lang w:val="es-419"/>
+              </w:rPr>
+              <w:t>s la mas grande posible)</w:t>
             </w:r>
           </w:p>
         </w:tc>
@@ -379,6 +408,7 @@
               <w:jc w:val="center"/>
               <w:rPr>
                 <w:rFonts w:ascii="Calibri" w:eastAsia="Calibri" w:hAnsi="Calibri" w:cs="Arial"/>
+                <w:lang w:val="es-419"/>
               </w:rPr>
             </w:pPr>
             <w:r>
@@ -386,9 +416,17 @@
                 <w:noProof/>
               </w:rPr>
               <w:drawing>
-                <wp:inline distT="0" distB="0" distL="0" distR="0" wp14:anchorId="2F642ECC" wp14:editId="316416DC">
-                  <wp:extent cx="3291840" cy="2743835"/>
+                <wp:anchor distT="0" distB="0" distL="114300" distR="114300" simplePos="0" relativeHeight="251659264" behindDoc="0" locked="0" layoutInCell="1" allowOverlap="1" wp14:anchorId="2F642ECC" wp14:editId="5CE07292">
+                  <wp:simplePos x="0" y="0"/>
+                  <wp:positionH relativeFrom="column">
+                    <wp:posOffset>-1905</wp:posOffset>
+                  </wp:positionH>
+                  <wp:positionV relativeFrom="paragraph">
+                    <wp:posOffset>0</wp:posOffset>
+                  </wp:positionV>
+                  <wp:extent cx="3291840" cy="1775460"/>
                   <wp:effectExtent l="0" t="0" r="3810" b="0"/>
+                  <wp:wrapTopAndBottom/>
                   <wp:docPr id="16" name="Picture 16"/>
                   <wp:cNvGraphicFramePr>
                     <a:graphicFrameLocks xmlns:a="http://schemas.openxmlformats.org/drawingml/2006/main" noChangeAspect="1"/>
@@ -401,7 +439,13 @@
                           <pic:cNvPicPr/>
                         </pic:nvPicPr>
                         <pic:blipFill>
-                          <a:blip r:embed="rId10"/>
+                          <a:blip r:embed="rId10">
+                            <a:extLst>
+                              <a:ext uri="{28A0092B-C50C-407E-A947-70E740481C1C}">
+                                <a14:useLocalDpi xmlns:a14="http://schemas.microsoft.com/office/drawing/2010/main" val="0"/>
+                              </a:ext>
+                            </a:extLst>
+                          </a:blip>
                           <a:stretch>
                             <a:fillRect/>
                           </a:stretch>
@@ -409,7 +453,7 @@
                         <pic:spPr>
                           <a:xfrm>
                             <a:off x="0" y="0"/>
-                            <a:ext cx="3291840" cy="2743835"/>
+                            <a:ext cx="3291840" cy="1775460"/>
                           </a:xfrm>
                           <a:prstGeom prst="rect">
                             <a:avLst/>
@@ -418,8 +462,22 @@
                       </pic:pic>
                     </a:graphicData>
                   </a:graphic>
-                </wp:inline>
+                </wp:anchor>
               </w:drawing>
+            </w:r>
+            <w:r>
+              <w:rPr>
+                <w:rFonts w:ascii="Calibri" w:eastAsia="Calibri" w:hAnsi="Calibri" w:cs="Arial"/>
+                <w:lang w:val="es-419"/>
+              </w:rPr>
+              <w:t>Solo la segunda y t</w:t>
+            </w:r>
+            <w:r>
+              <w:rPr>
+                <w:rFonts w:ascii="Calibri" w:eastAsia="Calibri" w:hAnsi="Calibri" w:cs="Arial"/>
+                <w:lang w:val="es-419"/>
+              </w:rPr>
+              <w:t>ercera</w:t>
             </w:r>
           </w:p>
         </w:tc>
@@ -440,9 +498,17 @@
                 <w:noProof/>
               </w:rPr>
               <w:drawing>
-                <wp:inline distT="0" distB="0" distL="0" distR="0" wp14:anchorId="7BFDB4E0" wp14:editId="4F10FFC4">
+                <wp:anchor distT="0" distB="0" distL="114300" distR="114300" simplePos="0" relativeHeight="251660288" behindDoc="0" locked="0" layoutInCell="1" allowOverlap="1" wp14:anchorId="7BFDB4E0" wp14:editId="0D876F1F">
+                  <wp:simplePos x="0" y="0"/>
+                  <wp:positionH relativeFrom="column">
+                    <wp:posOffset>-1905</wp:posOffset>
+                  </wp:positionH>
+                  <wp:positionV relativeFrom="paragraph">
+                    <wp:posOffset>0</wp:posOffset>
+                  </wp:positionV>
                   <wp:extent cx="3120390" cy="2134235"/>
                   <wp:effectExtent l="0" t="0" r="3810" b="0"/>
+                  <wp:wrapTopAndBottom/>
                   <wp:docPr id="17" name="Picture 17"/>
                   <wp:cNvGraphicFramePr>
                     <a:graphicFrameLocks xmlns:a="http://schemas.openxmlformats.org/drawingml/2006/main" noChangeAspect="1"/>
@@ -455,7 +521,13 @@
                           <pic:cNvPicPr/>
                         </pic:nvPicPr>
                         <pic:blipFill>
-                          <a:blip r:embed="rId11"/>
+                          <a:blip r:embed="rId11">
+                            <a:extLst>
+                              <a:ext uri="{28A0092B-C50C-407E-A947-70E740481C1C}">
+                                <a14:useLocalDpi xmlns:a14="http://schemas.microsoft.com/office/drawing/2010/main" val="0"/>
+                              </a:ext>
+                            </a:extLst>
+                          </a:blip>
                           <a:stretch>
                             <a:fillRect/>
                           </a:stretch>
@@ -472,7 +544,7 @@
                       </pic:pic>
                     </a:graphicData>
                   </a:graphic>
-                </wp:inline>
+                </wp:anchor>
               </w:drawing>
             </w:r>
           </w:p>
@@ -495,11 +567,18 @@
               <w:rPr>
                 <w:noProof/>
               </w:rPr>
-              <w:lastRenderedPageBreak/>
               <w:drawing>
-                <wp:inline distT="0" distB="0" distL="0" distR="0" wp14:anchorId="7539261C" wp14:editId="2C780698">
-                  <wp:extent cx="3291840" cy="2119630"/>
+                <wp:anchor distT="0" distB="0" distL="114300" distR="114300" simplePos="0" relativeHeight="251661312" behindDoc="0" locked="0" layoutInCell="1" allowOverlap="1" wp14:anchorId="7539261C" wp14:editId="06AFCCA8">
+                  <wp:simplePos x="0" y="0"/>
+                  <wp:positionH relativeFrom="column">
+                    <wp:posOffset>-1905</wp:posOffset>
+                  </wp:positionH>
+                  <wp:positionV relativeFrom="paragraph">
+                    <wp:posOffset>0</wp:posOffset>
+                  </wp:positionV>
+                  <wp:extent cx="3291840" cy="1645920"/>
                   <wp:effectExtent l="0" t="0" r="3810" b="0"/>
+                  <wp:wrapTopAndBottom/>
                   <wp:docPr id="18" name="Picture 18"/>
                   <wp:cNvGraphicFramePr>
                     <a:graphicFrameLocks xmlns:a="http://schemas.openxmlformats.org/drawingml/2006/main" noChangeAspect="1"/>
@@ -512,7 +591,13 @@
                           <pic:cNvPicPr/>
                         </pic:nvPicPr>
                         <pic:blipFill>
-                          <a:blip r:embed="rId12"/>
+                          <a:blip r:embed="rId12">
+                            <a:extLst>
+                              <a:ext uri="{28A0092B-C50C-407E-A947-70E740481C1C}">
+                                <a14:useLocalDpi xmlns:a14="http://schemas.microsoft.com/office/drawing/2010/main" val="0"/>
+                              </a:ext>
+                            </a:extLst>
+                          </a:blip>
                           <a:stretch>
                             <a:fillRect/>
                           </a:stretch>
@@ -520,7 +605,7 @@
                         <pic:spPr>
                           <a:xfrm>
                             <a:off x="0" y="0"/>
-                            <a:ext cx="3291840" cy="2119630"/>
+                            <a:ext cx="3291840" cy="1645920"/>
                           </a:xfrm>
                           <a:prstGeom prst="rect">
                             <a:avLst/>
@@ -529,8 +614,14 @@
                       </pic:pic>
                     </a:graphicData>
                   </a:graphic>
-                </wp:inline>
+                </wp:anchor>
               </w:drawing>
+            </w:r>
+            <w:r>
+              <w:rPr>
+                <w:rFonts w:ascii="Calibri" w:eastAsia="Calibri" w:hAnsi="Calibri" w:cs="Arial"/>
+              </w:rPr>
+              <w:t>la tercera n,M</w:t>
             </w:r>
           </w:p>
         </w:tc>
@@ -551,9 +642,17 @@
                 <w:noProof/>
               </w:rPr>
               <w:drawing>
-                <wp:inline distT="0" distB="0" distL="0" distR="0" wp14:anchorId="589406AC" wp14:editId="41D0D092">
-                  <wp:extent cx="3120390" cy="2029460"/>
-                  <wp:effectExtent l="0" t="0" r="3810" b="8890"/>
+                <wp:anchor distT="0" distB="0" distL="114300" distR="114300" simplePos="0" relativeHeight="251662336" behindDoc="0" locked="0" layoutInCell="1" allowOverlap="1" wp14:anchorId="589406AC" wp14:editId="645F30D8">
+                  <wp:simplePos x="0" y="0"/>
+                  <wp:positionH relativeFrom="column">
+                    <wp:posOffset>-1905</wp:posOffset>
+                  </wp:positionH>
+                  <wp:positionV relativeFrom="paragraph">
+                    <wp:posOffset>0</wp:posOffset>
+                  </wp:positionV>
+                  <wp:extent cx="3120390" cy="1691640"/>
+                  <wp:effectExtent l="0" t="0" r="3810" b="3810"/>
+                  <wp:wrapTopAndBottom/>
                   <wp:docPr id="19" name="Picture 19"/>
                   <wp:cNvGraphicFramePr>
                     <a:graphicFrameLocks xmlns:a="http://schemas.openxmlformats.org/drawingml/2006/main" noChangeAspect="1"/>
@@ -566,7 +665,13 @@
                           <pic:cNvPicPr/>
                         </pic:nvPicPr>
                         <pic:blipFill>
-                          <a:blip r:embed="rId13"/>
+                          <a:blip r:embed="rId13">
+                            <a:extLst>
+                              <a:ext uri="{28A0092B-C50C-407E-A947-70E740481C1C}">
+                                <a14:useLocalDpi xmlns:a14="http://schemas.microsoft.com/office/drawing/2010/main" val="0"/>
+                              </a:ext>
+                            </a:extLst>
+                          </a:blip>
                           <a:stretch>
                             <a:fillRect/>
                           </a:stretch>
@@ -574,7 +679,7 @@
                         <pic:spPr>
                           <a:xfrm>
                             <a:off x="0" y="0"/>
-                            <a:ext cx="3120390" cy="2029460"/>
+                            <a:ext cx="3120390" cy="1691640"/>
                           </a:xfrm>
                           <a:prstGeom prst="rect">
                             <a:avLst/>
@@ -583,8 +688,17 @@
                       </pic:pic>
                     </a:graphicData>
                   </a:graphic>
-                </wp:inline>
+                  <wp14:sizeRelV relativeFrom="margin">
+                    <wp14:pctHeight>0</wp14:pctHeight>
+                  </wp14:sizeRelV>
+                </wp:anchor>
               </w:drawing>
+            </w:r>
+            <w:r>
+              <w:rPr>
+                <w:rFonts w:ascii="Calibri" w:eastAsia="Calibri" w:hAnsi="Calibri" w:cs="Arial"/>
+              </w:rPr>
+              <w:t>la cuarta, n,m</w:t>
             </w:r>
           </w:p>
         </w:tc>

</xml_diff>

<commit_message>
cuestionarios 37 y 38 finales
</commit_message>
<xml_diff>
--- a/cuestionarios/Cuestionario clase 37.docx
+++ b/cuestionarios/Cuestionario clase 37.docx
@@ -1,6 +1,6 @@
 
 <file path=word/document.xml><?xml version="1.0" encoding="utf-8"?>
-<w:document xmlns:wpc="http://schemas.microsoft.com/office/word/2010/wordprocessingCanvas" xmlns:cx="http://schemas.microsoft.com/office/drawing/2014/chartex" xmlns:cx1="http://schemas.microsoft.com/office/drawing/2015/9/8/chartex" xmlns:cx2="http://schemas.microsoft.com/office/drawing/2015/10/21/chartex" xmlns:cx3="http://schemas.microsoft.com/office/drawing/2016/5/9/chartex" xmlns:cx4="http://schemas.microsoft.com/office/drawing/2016/5/10/chartex" xmlns:cx5="http://schemas.microsoft.com/office/drawing/2016/5/11/chartex" xmlns:cx6="http://schemas.microsoft.com/office/drawing/2016/5/12/chartex" xmlns:cx7="http://schemas.microsoft.com/office/drawing/2016/5/13/chartex" xmlns:cx8="http://schemas.microsoft.com/office/drawing/2016/5/14/chartex" xmlns:mc="http://schemas.openxmlformats.org/markup-compatibility/2006" xmlns:aink="http://schemas.microsoft.com/office/drawing/2016/ink" xmlns:am3d="http://schemas.microsoft.com/office/drawing/2017/model3d" xmlns:o="urn:schemas-microsoft-com:office:office" xmlns:oel="http://schemas.microsoft.com/office/2019/extlst" xmlns:r="http://schemas.openxmlformats.org/officeDocument/2006/relationships" xmlns:m="http://schemas.openxmlformats.org/officeDocument/2006/math" xmlns:v="urn:schemas-microsoft-com:vml" xmlns:wp14="http://schemas.microsoft.com/office/word/2010/wordprocessingDrawing" xmlns:wp="http://schemas.openxmlformats.org/drawingml/2006/wordprocessingDrawing" xmlns:w10="urn:schemas-microsoft-com:office:word" xmlns:w="http://schemas.openxmlformats.org/wordprocessingml/2006/main" xmlns:w14="http://schemas.microsoft.com/office/word/2010/wordml" xmlns:w15="http://schemas.microsoft.com/office/word/2012/wordml" xmlns:w16cex="http://schemas.microsoft.com/office/word/2018/wordml/cex" xmlns:w16cid="http://schemas.microsoft.com/office/word/2016/wordml/cid" xmlns:w16="http://schemas.microsoft.com/office/word/2018/wordml" xmlns:w16sdtdh="http://schemas.microsoft.com/office/word/2020/wordml/sdtdatahash" xmlns:w16se="http://schemas.microsoft.com/office/word/2015/wordml/symex" xmlns:wpg="http://schemas.microsoft.com/office/word/2010/wordprocessingGroup" xmlns:wpi="http://schemas.microsoft.com/office/word/2010/wordprocessingInk" xmlns:wne="http://schemas.microsoft.com/office/word/2006/wordml" xmlns:wps="http://schemas.microsoft.com/office/word/2010/wordprocessingShape" mc:Ignorable="w14 w15 w16se w16cid w16 w16cex w16sdtdh wp14">
+<w:document xmlns:wpc="http://schemas.microsoft.com/office/word/2010/wordprocessingCanvas" xmlns:cx="http://schemas.microsoft.com/office/drawing/2014/chartex" xmlns:cx1="http://schemas.microsoft.com/office/drawing/2015/9/8/chartex" xmlns:cx2="http://schemas.microsoft.com/office/drawing/2015/10/21/chartex" xmlns:cx3="http://schemas.microsoft.com/office/drawing/2016/5/9/chartex" xmlns:cx4="http://schemas.microsoft.com/office/drawing/2016/5/10/chartex" xmlns:cx5="http://schemas.microsoft.com/office/drawing/2016/5/11/chartex" xmlns:cx6="http://schemas.microsoft.com/office/drawing/2016/5/12/chartex" xmlns:cx7="http://schemas.microsoft.com/office/drawing/2016/5/13/chartex" xmlns:cx8="http://schemas.microsoft.com/office/drawing/2016/5/14/chartex" xmlns:mc="http://schemas.openxmlformats.org/markup-compatibility/2006" xmlns:aink="http://schemas.microsoft.com/office/drawing/2016/ink" xmlns:am3d="http://schemas.microsoft.com/office/drawing/2017/model3d" xmlns:o="urn:schemas-microsoft-com:office:office" xmlns:r="http://schemas.openxmlformats.org/officeDocument/2006/relationships" xmlns:m="http://schemas.openxmlformats.org/officeDocument/2006/math" xmlns:v="urn:schemas-microsoft-com:vml" xmlns:wp14="http://schemas.microsoft.com/office/word/2010/wordprocessingDrawing" xmlns:wp="http://schemas.openxmlformats.org/drawingml/2006/wordprocessingDrawing" xmlns:w10="urn:schemas-microsoft-com:office:word" xmlns:w="http://schemas.openxmlformats.org/wordprocessingml/2006/main" xmlns:w14="http://schemas.microsoft.com/office/word/2010/wordml" xmlns:w15="http://schemas.microsoft.com/office/word/2012/wordml" xmlns:w16cex="http://schemas.microsoft.com/office/word/2018/wordml/cex" xmlns:w16cid="http://schemas.microsoft.com/office/word/2016/wordml/cid" xmlns:w16="http://schemas.microsoft.com/office/word/2018/wordml" xmlns:w16sdtdh="http://schemas.microsoft.com/office/word/2020/wordml/sdtdatahash" xmlns:w16se="http://schemas.microsoft.com/office/word/2015/wordml/symex" xmlns:wpg="http://schemas.microsoft.com/office/word/2010/wordprocessingGroup" xmlns:wpi="http://schemas.microsoft.com/office/word/2010/wordprocessingInk" xmlns:wne="http://schemas.microsoft.com/office/word/2006/wordml" xmlns:wps="http://schemas.microsoft.com/office/word/2010/wordprocessingShape" mc:Ignorable="w14 w15 w16se w16cid w16 w16cex w16sdtdh wp14">
   <w:body>
     <w:p>
       <w:pPr>
@@ -221,18 +221,10 @@
                 <w:noProof/>
               </w:rPr>
               <w:drawing>
-                <wp:anchor distT="0" distB="0" distL="114300" distR="114300" simplePos="0" relativeHeight="251658240" behindDoc="0" locked="0" layoutInCell="1" allowOverlap="1" wp14:anchorId="149E03A3" wp14:editId="20561D96">
-                  <wp:simplePos x="0" y="0"/>
-                  <wp:positionH relativeFrom="column">
-                    <wp:posOffset>112395</wp:posOffset>
-                  </wp:positionH>
-                  <wp:positionV relativeFrom="paragraph">
-                    <wp:posOffset>0</wp:posOffset>
-                  </wp:positionV>
-                  <wp:extent cx="2891790" cy="1725295"/>
-                  <wp:effectExtent l="0" t="0" r="3810" b="8255"/>
-                  <wp:wrapTopAndBottom/>
-                  <wp:docPr id="4" name="Picture 4"/>
+                <wp:inline distT="0" distB="0" distL="0" distR="0" wp14:anchorId="0CFD8590" wp14:editId="74F99C75">
+                  <wp:extent cx="3120390" cy="1826260"/>
+                  <wp:effectExtent l="0" t="0" r="3810" b="2540"/>
+                  <wp:docPr id="9" name="Picture 9"/>
                   <wp:cNvGraphicFramePr>
                     <a:graphicFrameLocks xmlns:a="http://schemas.openxmlformats.org/drawingml/2006/main" noChangeAspect="1"/>
                   </wp:cNvGraphicFramePr>
@@ -244,13 +236,7 @@
                           <pic:cNvPicPr/>
                         </pic:nvPicPr>
                         <pic:blipFill>
-                          <a:blip r:embed="rId7">
-                            <a:extLst>
-                              <a:ext uri="{28A0092B-C50C-407E-A947-70E740481C1C}">
-                                <a14:useLocalDpi xmlns:a14="http://schemas.microsoft.com/office/drawing/2010/main" val="0"/>
-                              </a:ext>
-                            </a:extLst>
-                          </a:blip>
+                          <a:blip r:embed="rId7"/>
                           <a:stretch>
                             <a:fillRect/>
                           </a:stretch>
@@ -258,7 +244,7 @@
                         <pic:spPr>
                           <a:xfrm>
                             <a:off x="0" y="0"/>
-                            <a:ext cx="2891790" cy="1725295"/>
+                            <a:ext cx="3120390" cy="1826260"/>
                           </a:xfrm>
                           <a:prstGeom prst="rect">
                             <a:avLst/>
@@ -267,22 +253,8 @@
                       </pic:pic>
                     </a:graphicData>
                   </a:graphic>
-                </wp:anchor>
+                </wp:inline>
               </w:drawing>
-            </w:r>
-            <w:r>
-              <w:rPr>
-                <w:rFonts w:ascii="Calibri" w:eastAsia="Calibri" w:hAnsi="Calibri" w:cs="Arial"/>
-                <w:lang w:val="es-419"/>
-              </w:rPr>
-              <w:t>La primera (la cantidad e</w:t>
-            </w:r>
-            <w:r>
-              <w:rPr>
-                <w:rFonts w:ascii="Calibri" w:eastAsia="Calibri" w:hAnsi="Calibri" w:cs="Arial"/>
-                <w:lang w:val="es-419"/>
-              </w:rPr>
-              <w:t>s la mas grande posible)</w:t>
             </w:r>
           </w:p>
         </w:tc>
@@ -416,18 +388,10 @@
                 <w:noProof/>
               </w:rPr>
               <w:drawing>
-                <wp:anchor distT="0" distB="0" distL="114300" distR="114300" simplePos="0" relativeHeight="251659264" behindDoc="0" locked="0" layoutInCell="1" allowOverlap="1" wp14:anchorId="2F642ECC" wp14:editId="5CE07292">
-                  <wp:simplePos x="0" y="0"/>
-                  <wp:positionH relativeFrom="column">
-                    <wp:posOffset>-1905</wp:posOffset>
-                  </wp:positionH>
-                  <wp:positionV relativeFrom="paragraph">
-                    <wp:posOffset>0</wp:posOffset>
-                  </wp:positionV>
-                  <wp:extent cx="3291840" cy="1775460"/>
+                <wp:inline distT="0" distB="0" distL="0" distR="0" wp14:anchorId="781AE3EF" wp14:editId="3AA74AE0">
+                  <wp:extent cx="3291840" cy="2538095"/>
                   <wp:effectExtent l="0" t="0" r="3810" b="0"/>
-                  <wp:wrapTopAndBottom/>
-                  <wp:docPr id="16" name="Picture 16"/>
+                  <wp:docPr id="8" name="Picture 8"/>
                   <wp:cNvGraphicFramePr>
                     <a:graphicFrameLocks xmlns:a="http://schemas.openxmlformats.org/drawingml/2006/main" noChangeAspect="1"/>
                   </wp:cNvGraphicFramePr>
@@ -439,13 +403,7 @@
                           <pic:cNvPicPr/>
                         </pic:nvPicPr>
                         <pic:blipFill>
-                          <a:blip r:embed="rId10">
-                            <a:extLst>
-                              <a:ext uri="{28A0092B-C50C-407E-A947-70E740481C1C}">
-                                <a14:useLocalDpi xmlns:a14="http://schemas.microsoft.com/office/drawing/2010/main" val="0"/>
-                              </a:ext>
-                            </a:extLst>
-                          </a:blip>
+                          <a:blip r:embed="rId10"/>
                           <a:stretch>
                             <a:fillRect/>
                           </a:stretch>
@@ -453,7 +411,7 @@
                         <pic:spPr>
                           <a:xfrm>
                             <a:off x="0" y="0"/>
-                            <a:ext cx="3291840" cy="1775460"/>
+                            <a:ext cx="3291840" cy="2538095"/>
                           </a:xfrm>
                           <a:prstGeom prst="rect">
                             <a:avLst/>
@@ -462,22 +420,8 @@
                       </pic:pic>
                     </a:graphicData>
                   </a:graphic>
-                </wp:anchor>
+                </wp:inline>
               </w:drawing>
-            </w:r>
-            <w:r>
-              <w:rPr>
-                <w:rFonts w:ascii="Calibri" w:eastAsia="Calibri" w:hAnsi="Calibri" w:cs="Arial"/>
-                <w:lang w:val="es-419"/>
-              </w:rPr>
-              <w:t>Solo la segunda y t</w:t>
-            </w:r>
-            <w:r>
-              <w:rPr>
-                <w:rFonts w:ascii="Calibri" w:eastAsia="Calibri" w:hAnsi="Calibri" w:cs="Arial"/>
-                <w:lang w:val="es-419"/>
-              </w:rPr>
-              <w:t>ercera</w:t>
             </w:r>
           </w:p>
         </w:tc>
@@ -567,19 +511,12 @@
               <w:rPr>
                 <w:noProof/>
               </w:rPr>
+              <w:lastRenderedPageBreak/>
               <w:drawing>
-                <wp:anchor distT="0" distB="0" distL="114300" distR="114300" simplePos="0" relativeHeight="251661312" behindDoc="0" locked="0" layoutInCell="1" allowOverlap="1" wp14:anchorId="7539261C" wp14:editId="06AFCCA8">
-                  <wp:simplePos x="0" y="0"/>
-                  <wp:positionH relativeFrom="column">
-                    <wp:posOffset>-1905</wp:posOffset>
-                  </wp:positionH>
-                  <wp:positionV relativeFrom="paragraph">
-                    <wp:posOffset>0</wp:posOffset>
-                  </wp:positionV>
-                  <wp:extent cx="3291840" cy="1645920"/>
-                  <wp:effectExtent l="0" t="0" r="3810" b="0"/>
-                  <wp:wrapTopAndBottom/>
-                  <wp:docPr id="18" name="Picture 18"/>
+                <wp:inline distT="0" distB="0" distL="0" distR="0" wp14:anchorId="2B2988E2" wp14:editId="73750424">
+                  <wp:extent cx="3291840" cy="2094865"/>
+                  <wp:effectExtent l="0" t="0" r="3810" b="635"/>
+                  <wp:docPr id="7" name="Picture 7"/>
                   <wp:cNvGraphicFramePr>
                     <a:graphicFrameLocks xmlns:a="http://schemas.openxmlformats.org/drawingml/2006/main" noChangeAspect="1"/>
                   </wp:cNvGraphicFramePr>
@@ -591,13 +528,7 @@
                           <pic:cNvPicPr/>
                         </pic:nvPicPr>
                         <pic:blipFill>
-                          <a:blip r:embed="rId12">
-                            <a:extLst>
-                              <a:ext uri="{28A0092B-C50C-407E-A947-70E740481C1C}">
-                                <a14:useLocalDpi xmlns:a14="http://schemas.microsoft.com/office/drawing/2010/main" val="0"/>
-                              </a:ext>
-                            </a:extLst>
-                          </a:blip>
+                          <a:blip r:embed="rId12"/>
                           <a:stretch>
                             <a:fillRect/>
                           </a:stretch>
@@ -605,7 +536,7 @@
                         <pic:spPr>
                           <a:xfrm>
                             <a:off x="0" y="0"/>
-                            <a:ext cx="3291840" cy="1645920"/>
+                            <a:ext cx="3291840" cy="2094865"/>
                           </a:xfrm>
                           <a:prstGeom prst="rect">
                             <a:avLst/>
@@ -614,14 +545,8 @@
                       </pic:pic>
                     </a:graphicData>
                   </a:graphic>
-                </wp:anchor>
+                </wp:inline>
               </w:drawing>
-            </w:r>
-            <w:r>
-              <w:rPr>
-                <w:rFonts w:ascii="Calibri" w:eastAsia="Calibri" w:hAnsi="Calibri" w:cs="Arial"/>
-              </w:rPr>
-              <w:t>la tercera n,M</w:t>
             </w:r>
           </w:p>
         </w:tc>
@@ -642,18 +567,10 @@
                 <w:noProof/>
               </w:rPr>
               <w:drawing>
-                <wp:anchor distT="0" distB="0" distL="114300" distR="114300" simplePos="0" relativeHeight="251662336" behindDoc="0" locked="0" layoutInCell="1" allowOverlap="1" wp14:anchorId="589406AC" wp14:editId="645F30D8">
-                  <wp:simplePos x="0" y="0"/>
-                  <wp:positionH relativeFrom="column">
-                    <wp:posOffset>-1905</wp:posOffset>
-                  </wp:positionH>
-                  <wp:positionV relativeFrom="paragraph">
-                    <wp:posOffset>0</wp:posOffset>
-                  </wp:positionV>
-                  <wp:extent cx="3120390" cy="1691640"/>
-                  <wp:effectExtent l="0" t="0" r="3810" b="3810"/>
-                  <wp:wrapTopAndBottom/>
-                  <wp:docPr id="19" name="Picture 19"/>
+                <wp:inline distT="0" distB="0" distL="0" distR="0" wp14:anchorId="7FDA716F" wp14:editId="7A3EA52F">
+                  <wp:extent cx="3120390" cy="1994535"/>
+                  <wp:effectExtent l="0" t="0" r="3810" b="5715"/>
+                  <wp:docPr id="5" name="Picture 5"/>
                   <wp:cNvGraphicFramePr>
                     <a:graphicFrameLocks xmlns:a="http://schemas.openxmlformats.org/drawingml/2006/main" noChangeAspect="1"/>
                   </wp:cNvGraphicFramePr>
@@ -665,13 +582,7 @@
                           <pic:cNvPicPr/>
                         </pic:nvPicPr>
                         <pic:blipFill>
-                          <a:blip r:embed="rId13">
-                            <a:extLst>
-                              <a:ext uri="{28A0092B-C50C-407E-A947-70E740481C1C}">
-                                <a14:useLocalDpi xmlns:a14="http://schemas.microsoft.com/office/drawing/2010/main" val="0"/>
-                              </a:ext>
-                            </a:extLst>
-                          </a:blip>
+                          <a:blip r:embed="rId13"/>
                           <a:stretch>
                             <a:fillRect/>
                           </a:stretch>
@@ -679,7 +590,7 @@
                         <pic:spPr>
                           <a:xfrm>
                             <a:off x="0" y="0"/>
-                            <a:ext cx="3120390" cy="1691640"/>
+                            <a:ext cx="3120390" cy="1994535"/>
                           </a:xfrm>
                           <a:prstGeom prst="rect">
                             <a:avLst/>
@@ -688,17 +599,8 @@
                       </pic:pic>
                     </a:graphicData>
                   </a:graphic>
-                  <wp14:sizeRelV relativeFrom="margin">
-                    <wp14:pctHeight>0</wp14:pctHeight>
-                  </wp14:sizeRelV>
-                </wp:anchor>
+                </wp:inline>
               </w:drawing>
-            </w:r>
-            <w:r>
-              <w:rPr>
-                <w:rFonts w:ascii="Calibri" w:eastAsia="Calibri" w:hAnsi="Calibri" w:cs="Arial"/>
-              </w:rPr>
-              <w:t>la cuarta, n,m</w:t>
             </w:r>
           </w:p>
         </w:tc>

</xml_diff>